<commit_message>
Correção de erros gramaticais
</commit_message>
<xml_diff>
--- a/docs/Gerenciamento do Projeto/Termo de Abertura - Controle de Ponto.docx
+++ b/docs/Gerenciamento do Projeto/Termo de Abertura - Controle de Ponto.docx
@@ -303,7 +303,7 @@
       <w:tr>
         <w:tc>
           <w:tcPr>
-            <w:tcW w:w="1242" w:type="dxa"/>
+            <w:tcW w:w="1415" w:type="dxa"/>
             <w:tcBorders>
               <w:top w:val="single" w:sz="6" w:space="0" w:color="auto"/>
               <w:left w:val="single" w:sz="6" w:space="0" w:color="auto"/>
@@ -336,7 +336,7 @@
         </w:tc>
         <w:tc>
           <w:tcPr>
-            <w:tcW w:w="1134" w:type="dxa"/>
+            <w:tcW w:w="1128" w:type="dxa"/>
             <w:tcBorders>
               <w:top w:val="single" w:sz="6" w:space="0" w:color="auto"/>
               <w:left w:val="nil"/>
@@ -369,7 +369,7 @@
         </w:tc>
         <w:tc>
           <w:tcPr>
-            <w:tcW w:w="2268" w:type="dxa"/>
+            <w:tcW w:w="2212" w:type="dxa"/>
             <w:tcBorders>
               <w:top w:val="single" w:sz="6" w:space="0" w:color="auto"/>
               <w:left w:val="nil"/>
@@ -402,7 +402,7 @@
         </w:tc>
         <w:tc>
           <w:tcPr>
-            <w:tcW w:w="3924" w:type="dxa"/>
+            <w:tcW w:w="3813" w:type="dxa"/>
             <w:tcBorders>
               <w:top w:val="single" w:sz="6" w:space="0" w:color="auto"/>
               <w:left w:val="nil"/>
@@ -431,7 +431,7 @@
       <w:tr>
         <w:tc>
           <w:tcPr>
-            <w:tcW w:w="1242" w:type="dxa"/>
+            <w:tcW w:w="1415" w:type="dxa"/>
             <w:tcBorders>
               <w:top w:val="nil"/>
               <w:left w:val="single" w:sz="6" w:space="0" w:color="auto"/>
@@ -479,7 +479,7 @@
         </w:tc>
         <w:tc>
           <w:tcPr>
-            <w:tcW w:w="1134" w:type="dxa"/>
+            <w:tcW w:w="1128" w:type="dxa"/>
             <w:tcBorders>
               <w:top w:val="nil"/>
               <w:left w:val="nil"/>
@@ -509,7 +509,7 @@
         </w:tc>
         <w:tc>
           <w:tcPr>
-            <w:tcW w:w="2268" w:type="dxa"/>
+            <w:tcW w:w="2212" w:type="dxa"/>
             <w:tcBorders>
               <w:top w:val="nil"/>
               <w:left w:val="nil"/>
@@ -539,7 +539,7 @@
         </w:tc>
         <w:tc>
           <w:tcPr>
-            <w:tcW w:w="3924" w:type="dxa"/>
+            <w:tcW w:w="3813" w:type="dxa"/>
             <w:tcBorders>
               <w:top w:val="nil"/>
               <w:left w:val="nil"/>
@@ -566,7 +566,7 @@
       <w:tr>
         <w:tc>
           <w:tcPr>
-            <w:tcW w:w="1242" w:type="dxa"/>
+            <w:tcW w:w="1415" w:type="dxa"/>
             <w:tcBorders>
               <w:top w:val="single" w:sz="6" w:space="0" w:color="auto"/>
               <w:left w:val="single" w:sz="6" w:space="0" w:color="auto"/>
@@ -596,7 +596,7 @@
         </w:tc>
         <w:tc>
           <w:tcPr>
-            <w:tcW w:w="1134" w:type="dxa"/>
+            <w:tcW w:w="1128" w:type="dxa"/>
             <w:tcBorders>
               <w:top w:val="single" w:sz="6" w:space="0" w:color="auto"/>
               <w:left w:val="nil"/>
@@ -626,7 +626,7 @@
         </w:tc>
         <w:tc>
           <w:tcPr>
-            <w:tcW w:w="2268" w:type="dxa"/>
+            <w:tcW w:w="2212" w:type="dxa"/>
             <w:tcBorders>
               <w:top w:val="single" w:sz="6" w:space="0" w:color="auto"/>
               <w:left w:val="nil"/>
@@ -656,7 +656,7 @@
         </w:tc>
         <w:tc>
           <w:tcPr>
-            <w:tcW w:w="3924" w:type="dxa"/>
+            <w:tcW w:w="3813" w:type="dxa"/>
             <w:tcBorders>
               <w:top w:val="single" w:sz="6" w:space="0" w:color="auto"/>
               <w:left w:val="nil"/>
@@ -683,7 +683,126 @@
       <w:tr>
         <w:tc>
           <w:tcPr>
-            <w:tcW w:w="1242" w:type="dxa"/>
+            <w:tcW w:w="1415" w:type="dxa"/>
+            <w:tcBorders>
+              <w:top w:val="single" w:sz="6" w:space="0" w:color="auto"/>
+              <w:left w:val="single" w:sz="6" w:space="0" w:color="auto"/>
+              <w:bottom w:val="single" w:sz="6" w:space="0" w:color="auto"/>
+              <w:right w:val="single" w:sz="6" w:space="0" w:color="auto"/>
+            </w:tcBorders>
+            <w:tcMar>
+              <w:top w:w="0" w:type="dxa"/>
+              <w:left w:w="108" w:type="dxa"/>
+              <w:bottom w:w="0" w:type="dxa"/>
+              <w:right w:w="108" w:type="dxa"/>
+            </w:tcMar>
+          </w:tcPr>
+          <w:p>
+            <w:pPr>
+              <w:rPr>
+                <w:lang w:val="pt-BR"/>
+              </w:rPr>
+            </w:pPr>
+            <w:r>
+              <w:rPr>
+                <w:lang w:val="pt-BR"/>
+              </w:rPr>
+              <w:t>06/06/2014</w:t>
+            </w:r>
+          </w:p>
+        </w:tc>
+        <w:tc>
+          <w:tcPr>
+            <w:tcW w:w="1128" w:type="dxa"/>
+            <w:tcBorders>
+              <w:top w:val="single" w:sz="6" w:space="0" w:color="auto"/>
+              <w:left w:val="nil"/>
+              <w:bottom w:val="single" w:sz="6" w:space="0" w:color="auto"/>
+              <w:right w:val="single" w:sz="6" w:space="0" w:color="auto"/>
+            </w:tcBorders>
+            <w:tcMar>
+              <w:top w:w="0" w:type="dxa"/>
+              <w:left w:w="108" w:type="dxa"/>
+              <w:bottom w:w="0" w:type="dxa"/>
+              <w:right w:w="108" w:type="dxa"/>
+            </w:tcMar>
+          </w:tcPr>
+          <w:p>
+            <w:pPr>
+              <w:rPr>
+                <w:lang w:val="pt-BR"/>
+              </w:rPr>
+            </w:pPr>
+            <w:r>
+              <w:rPr>
+                <w:lang w:val="pt-BR"/>
+              </w:rPr>
+              <w:t>3</w:t>
+            </w:r>
+          </w:p>
+        </w:tc>
+        <w:tc>
+          <w:tcPr>
+            <w:tcW w:w="2212" w:type="dxa"/>
+            <w:tcBorders>
+              <w:top w:val="single" w:sz="6" w:space="0" w:color="auto"/>
+              <w:left w:val="nil"/>
+              <w:bottom w:val="single" w:sz="6" w:space="0" w:color="auto"/>
+              <w:right w:val="single" w:sz="6" w:space="0" w:color="auto"/>
+            </w:tcBorders>
+            <w:tcMar>
+              <w:top w:w="0" w:type="dxa"/>
+              <w:left w:w="108" w:type="dxa"/>
+              <w:bottom w:w="0" w:type="dxa"/>
+              <w:right w:w="108" w:type="dxa"/>
+            </w:tcMar>
+          </w:tcPr>
+          <w:p>
+            <w:pPr>
+              <w:rPr>
+                <w:lang w:val="pt-BR"/>
+              </w:rPr>
+            </w:pPr>
+            <w:r>
+              <w:rPr>
+                <w:lang w:val="pt-BR"/>
+              </w:rPr>
+              <w:t>Daniel Rosa</w:t>
+            </w:r>
+          </w:p>
+        </w:tc>
+        <w:tc>
+          <w:tcPr>
+            <w:tcW w:w="3813" w:type="dxa"/>
+            <w:tcBorders>
+              <w:top w:val="single" w:sz="6" w:space="0" w:color="auto"/>
+              <w:left w:val="nil"/>
+              <w:bottom w:val="single" w:sz="6" w:space="0" w:color="auto"/>
+              <w:right w:val="single" w:sz="6" w:space="0" w:color="auto"/>
+            </w:tcBorders>
+          </w:tcPr>
+          <w:p>
+            <w:pPr>
+              <w:jc w:val="left"/>
+              <w:rPr>
+                <w:lang w:val="pt-BR"/>
+              </w:rPr>
+            </w:pPr>
+            <w:bookmarkStart w:id="0" w:name="_GoBack"/>
+            <w:r>
+              <w:rPr>
+                <w:lang w:val="pt-BR"/>
+              </w:rPr>
+              <w:t>Correção de erros gramaticais</w:t>
+            </w:r>
+            <w:bookmarkEnd w:id="0"/>
+          </w:p>
+        </w:tc>
+      </w:tr>
+      <w:tr>
+        <w:tc>
+          <w:tcPr>
+            <w:tcW w:w="1415" w:type="dxa"/>
             <w:tcBorders>
               <w:top w:val="single" w:sz="6" w:space="0" w:color="auto"/>
               <w:left w:val="single" w:sz="6" w:space="0" w:color="auto"/>
@@ -707,7 +826,7 @@
         </w:tc>
         <w:tc>
           <w:tcPr>
-            <w:tcW w:w="1134" w:type="dxa"/>
+            <w:tcW w:w="1128" w:type="dxa"/>
             <w:tcBorders>
               <w:top w:val="single" w:sz="6" w:space="0" w:color="auto"/>
               <w:left w:val="nil"/>
@@ -731,7 +850,7 @@
         </w:tc>
         <w:tc>
           <w:tcPr>
-            <w:tcW w:w="2268" w:type="dxa"/>
+            <w:tcW w:w="2212" w:type="dxa"/>
             <w:tcBorders>
               <w:top w:val="single" w:sz="6" w:space="0" w:color="auto"/>
               <w:left w:val="nil"/>
@@ -755,7 +874,7 @@
         </w:tc>
         <w:tc>
           <w:tcPr>
-            <w:tcW w:w="3924" w:type="dxa"/>
+            <w:tcW w:w="3813" w:type="dxa"/>
             <w:tcBorders>
               <w:top w:val="single" w:sz="6" w:space="0" w:color="auto"/>
               <w:left w:val="nil"/>
@@ -776,7 +895,7 @@
       <w:tr>
         <w:tc>
           <w:tcPr>
-            <w:tcW w:w="1242" w:type="dxa"/>
+            <w:tcW w:w="1415" w:type="dxa"/>
             <w:tcBorders>
               <w:top w:val="single" w:sz="6" w:space="0" w:color="auto"/>
               <w:left w:val="single" w:sz="6" w:space="0" w:color="auto"/>
@@ -800,7 +919,7 @@
         </w:tc>
         <w:tc>
           <w:tcPr>
-            <w:tcW w:w="1134" w:type="dxa"/>
+            <w:tcW w:w="1128" w:type="dxa"/>
             <w:tcBorders>
               <w:top w:val="single" w:sz="6" w:space="0" w:color="auto"/>
               <w:left w:val="nil"/>
@@ -824,7 +943,7 @@
         </w:tc>
         <w:tc>
           <w:tcPr>
-            <w:tcW w:w="2268" w:type="dxa"/>
+            <w:tcW w:w="2212" w:type="dxa"/>
             <w:tcBorders>
               <w:top w:val="single" w:sz="6" w:space="0" w:color="auto"/>
               <w:left w:val="nil"/>
@@ -848,7 +967,7 @@
         </w:tc>
         <w:tc>
           <w:tcPr>
-            <w:tcW w:w="3924" w:type="dxa"/>
+            <w:tcW w:w="3813" w:type="dxa"/>
             <w:tcBorders>
               <w:top w:val="single" w:sz="6" w:space="0" w:color="auto"/>
               <w:left w:val="nil"/>
@@ -869,7 +988,7 @@
       <w:tr>
         <w:tc>
           <w:tcPr>
-            <w:tcW w:w="1242" w:type="dxa"/>
+            <w:tcW w:w="1415" w:type="dxa"/>
             <w:tcBorders>
               <w:top w:val="single" w:sz="6" w:space="0" w:color="auto"/>
               <w:left w:val="single" w:sz="6" w:space="0" w:color="auto"/>
@@ -893,7 +1012,7 @@
         </w:tc>
         <w:tc>
           <w:tcPr>
-            <w:tcW w:w="1134" w:type="dxa"/>
+            <w:tcW w:w="1128" w:type="dxa"/>
             <w:tcBorders>
               <w:top w:val="single" w:sz="6" w:space="0" w:color="auto"/>
               <w:left w:val="nil"/>
@@ -917,7 +1036,7 @@
         </w:tc>
         <w:tc>
           <w:tcPr>
-            <w:tcW w:w="2268" w:type="dxa"/>
+            <w:tcW w:w="2212" w:type="dxa"/>
             <w:tcBorders>
               <w:top w:val="single" w:sz="6" w:space="0" w:color="auto"/>
               <w:left w:val="nil"/>
@@ -941,100 +1060,7 @@
         </w:tc>
         <w:tc>
           <w:tcPr>
-            <w:tcW w:w="3924" w:type="dxa"/>
-            <w:tcBorders>
-              <w:top w:val="single" w:sz="6" w:space="0" w:color="auto"/>
-              <w:left w:val="nil"/>
-              <w:bottom w:val="single" w:sz="6" w:space="0" w:color="auto"/>
-              <w:right w:val="single" w:sz="6" w:space="0" w:color="auto"/>
-            </w:tcBorders>
-          </w:tcPr>
-          <w:p>
-            <w:pPr>
-              <w:jc w:val="left"/>
-              <w:rPr>
-                <w:lang w:val="pt-BR"/>
-              </w:rPr>
-            </w:pPr>
-          </w:p>
-        </w:tc>
-      </w:tr>
-      <w:tr>
-        <w:tc>
-          <w:tcPr>
-            <w:tcW w:w="1242" w:type="dxa"/>
-            <w:tcBorders>
-              <w:top w:val="single" w:sz="6" w:space="0" w:color="auto"/>
-              <w:left w:val="single" w:sz="6" w:space="0" w:color="auto"/>
-              <w:bottom w:val="single" w:sz="6" w:space="0" w:color="auto"/>
-              <w:right w:val="single" w:sz="6" w:space="0" w:color="auto"/>
-            </w:tcBorders>
-            <w:tcMar>
-              <w:top w:w="0" w:type="dxa"/>
-              <w:left w:w="108" w:type="dxa"/>
-              <w:bottom w:w="0" w:type="dxa"/>
-              <w:right w:w="108" w:type="dxa"/>
-            </w:tcMar>
-          </w:tcPr>
-          <w:p>
-            <w:pPr>
-              <w:rPr>
-                <w:lang w:val="pt-BR"/>
-              </w:rPr>
-            </w:pPr>
-          </w:p>
-        </w:tc>
-        <w:tc>
-          <w:tcPr>
-            <w:tcW w:w="1134" w:type="dxa"/>
-            <w:tcBorders>
-              <w:top w:val="single" w:sz="6" w:space="0" w:color="auto"/>
-              <w:left w:val="nil"/>
-              <w:bottom w:val="single" w:sz="6" w:space="0" w:color="auto"/>
-              <w:right w:val="single" w:sz="6" w:space="0" w:color="auto"/>
-            </w:tcBorders>
-            <w:tcMar>
-              <w:top w:w="0" w:type="dxa"/>
-              <w:left w:w="108" w:type="dxa"/>
-              <w:bottom w:w="0" w:type="dxa"/>
-              <w:right w:w="108" w:type="dxa"/>
-            </w:tcMar>
-          </w:tcPr>
-          <w:p>
-            <w:pPr>
-              <w:rPr>
-                <w:lang w:val="pt-BR"/>
-              </w:rPr>
-            </w:pPr>
-          </w:p>
-        </w:tc>
-        <w:tc>
-          <w:tcPr>
-            <w:tcW w:w="2268" w:type="dxa"/>
-            <w:tcBorders>
-              <w:top w:val="single" w:sz="6" w:space="0" w:color="auto"/>
-              <w:left w:val="nil"/>
-              <w:bottom w:val="single" w:sz="6" w:space="0" w:color="auto"/>
-              <w:right w:val="single" w:sz="6" w:space="0" w:color="auto"/>
-            </w:tcBorders>
-            <w:tcMar>
-              <w:top w:w="0" w:type="dxa"/>
-              <w:left w:w="108" w:type="dxa"/>
-              <w:bottom w:w="0" w:type="dxa"/>
-              <w:right w:w="108" w:type="dxa"/>
-            </w:tcMar>
-          </w:tcPr>
-          <w:p>
-            <w:pPr>
-              <w:rPr>
-                <w:lang w:val="pt-BR"/>
-              </w:rPr>
-            </w:pPr>
-          </w:p>
-        </w:tc>
-        <w:tc>
-          <w:tcPr>
-            <w:tcW w:w="3924" w:type="dxa"/>
+            <w:tcW w:w="3813" w:type="dxa"/>
             <w:tcBorders>
               <w:top w:val="single" w:sz="6" w:space="0" w:color="auto"/>
               <w:left w:val="nil"/>
@@ -1175,25 +1201,7 @@
           <w:szCs w:val="22"/>
           <w:lang w:val="pt-BR"/>
         </w:rPr>
-        <w:t xml:space="preserve">que irá possibilitar o </w:t>
-      </w:r>
-      <w:proofErr w:type="gramStart"/>
-      <w:r>
-        <w:rPr>
-          <w:sz w:val="22"/>
-          <w:szCs w:val="22"/>
-          <w:lang w:val="pt-BR"/>
-        </w:rPr>
-        <w:t>gerenciamento</w:t>
-      </w:r>
-      <w:proofErr w:type="gramEnd"/>
-      <w:r>
-        <w:rPr>
-          <w:sz w:val="22"/>
-          <w:szCs w:val="22"/>
-          <w:lang w:val="pt-BR"/>
-        </w:rPr>
-        <w:t xml:space="preserve"> </w:t>
+        <w:t xml:space="preserve">que irá possibilitar o gerenciamento </w:t>
       </w:r>
       <w:r>
         <w:rPr>
@@ -1648,25 +1656,7 @@
           <w:szCs w:val="22"/>
           <w:lang w:val="pt-BR"/>
         </w:rPr>
-        <w:t xml:space="preserve">Realizar entregas de funcionalidades durante o período de </w:t>
-      </w:r>
-      <w:proofErr w:type="gramStart"/>
-      <w:r>
-        <w:rPr>
-          <w:sz w:val="22"/>
-          <w:szCs w:val="22"/>
-          <w:lang w:val="pt-BR"/>
-        </w:rPr>
-        <w:t>construção</w:t>
-      </w:r>
-      <w:proofErr w:type="gramEnd"/>
-      <w:r>
-        <w:rPr>
-          <w:sz w:val="22"/>
-          <w:szCs w:val="22"/>
-          <w:lang w:val="pt-BR"/>
-        </w:rPr>
-        <w:t>.</w:t>
+        <w:t>Realizar entregas de funcionalidades durante o período de construção.</w:t>
       </w:r>
     </w:p>
     <w:p>
@@ -2315,7 +2305,7 @@
           <w:szCs w:val="22"/>
           <w:lang w:val="pt-BR"/>
         </w:rPr>
-        <w:t xml:space="preserve">"Dificuldade de comunicação devido a distribuição </w:t>
+        <w:t>"Dificuldade de comunicação devido a distribuição geográfica da equipe"</w:t>
       </w:r>
     </w:p>
     <w:p>
@@ -2336,23 +2326,13 @@
           <w:lang w:val="pt-BR"/>
         </w:rPr>
       </w:pPr>
-      <w:proofErr w:type="gramStart"/>
-      <w:r>
-        <w:rPr>
-          <w:sz w:val="22"/>
-          <w:szCs w:val="22"/>
-          <w:lang w:val="pt-BR"/>
-        </w:rPr>
-        <w:t>geográfica</w:t>
-      </w:r>
-      <w:proofErr w:type="gramEnd"/>
-      <w:r>
-        <w:rPr>
-          <w:sz w:val="22"/>
-          <w:szCs w:val="22"/>
-          <w:lang w:val="pt-BR"/>
-        </w:rPr>
-        <w:t xml:space="preserve"> da equipe"</w:t>
+      <w:r>
+        <w:rPr>
+          <w:sz w:val="22"/>
+          <w:szCs w:val="22"/>
+          <w:lang w:val="pt-BR"/>
+        </w:rPr>
+        <w:t>Indisponibilidade de infraestrutura</w:t>
       </w:r>
     </w:p>
     <w:p>
@@ -2379,7 +2359,25 @@
           <w:szCs w:val="22"/>
           <w:lang w:val="pt-BR"/>
         </w:rPr>
-        <w:t>Indisponibilidade de infraestrutura</w:t>
+        <w:t xml:space="preserve">Indisponibilidade do cliente para </w:t>
+      </w:r>
+      <w:proofErr w:type="spellStart"/>
+      <w:r>
+        <w:rPr>
+          <w:sz w:val="22"/>
+          <w:szCs w:val="22"/>
+          <w:lang w:val="pt-BR"/>
+        </w:rPr>
+        <w:t>elicitação</w:t>
+      </w:r>
+      <w:proofErr w:type="spellEnd"/>
+      <w:r>
+        <w:rPr>
+          <w:sz w:val="22"/>
+          <w:szCs w:val="22"/>
+          <w:lang w:val="pt-BR"/>
+        </w:rPr>
+        <w:t xml:space="preserve"> e esclarecimentos de requisitos</w:t>
       </w:r>
     </w:p>
     <w:p>
@@ -2406,63 +2404,16 @@
           <w:szCs w:val="22"/>
           <w:lang w:val="pt-BR"/>
         </w:rPr>
-        <w:t xml:space="preserve">Indisponibilidade do cliente para </w:t>
-      </w:r>
-      <w:proofErr w:type="spellStart"/>
-      <w:r>
-        <w:rPr>
-          <w:sz w:val="22"/>
-          <w:szCs w:val="22"/>
-          <w:lang w:val="pt-BR"/>
-        </w:rPr>
-        <w:t>elicitação</w:t>
-      </w:r>
-      <w:proofErr w:type="spellEnd"/>
-      <w:r>
-        <w:rPr>
-          <w:sz w:val="22"/>
-          <w:szCs w:val="22"/>
-          <w:lang w:val="pt-BR"/>
-        </w:rPr>
-        <w:t xml:space="preserve"> e esclarecimentos de requisitos</w:t>
-      </w:r>
-    </w:p>
-    <w:p>
-      <w:pPr>
-        <w:numPr>
-          <w:ilvl w:val="1"/>
-          <w:numId w:val="43"/>
-        </w:numPr>
-        <w:tabs>
-          <w:tab w:val="clear" w:pos="792"/>
-          <w:tab w:val="num" w:pos="993"/>
-        </w:tabs>
-        <w:jc w:val="left"/>
-        <w:outlineLvl w:val="1"/>
-        <w:rPr>
-          <w:sz w:val="22"/>
-          <w:szCs w:val="22"/>
-          <w:lang w:val="pt-BR"/>
-        </w:rPr>
-      </w:pPr>
-      <w:r>
-        <w:rPr>
-          <w:sz w:val="22"/>
-          <w:szCs w:val="22"/>
-          <w:lang w:val="pt-BR"/>
-        </w:rPr>
         <w:t xml:space="preserve">Tarefas </w:t>
       </w:r>
-      <w:proofErr w:type="spellStart"/>
-      <w:r>
-        <w:rPr>
-          <w:sz w:val="22"/>
-          <w:szCs w:val="22"/>
-          <w:lang w:val="pt-BR"/>
-        </w:rPr>
-        <w:t>mal-distribuídas</w:t>
-      </w:r>
-      <w:proofErr w:type="spellEnd"/>
+      <w:r>
+        <w:rPr>
+          <w:sz w:val="22"/>
+          <w:szCs w:val="22"/>
+          <w:lang w:val="pt-BR"/>
+        </w:rPr>
+        <w:t>mal distribuídas</w:t>
+      </w:r>
     </w:p>
     <w:p>
       <w:pPr>
@@ -3320,12 +3271,14 @@
         <w:rPr>
           <w:sz w:val="22"/>
           <w:szCs w:val="22"/>
-        </w:rPr>
-      </w:pPr>
-      <w:r>
-        <w:rPr>
-          <w:sz w:val="22"/>
-          <w:szCs w:val="22"/>
+          <w:lang w:val="pt-BR"/>
+        </w:rPr>
+      </w:pPr>
+      <w:r>
+        <w:rPr>
+          <w:sz w:val="22"/>
+          <w:szCs w:val="22"/>
+          <w:lang w:val="pt-BR"/>
         </w:rPr>
         <w:t>Ajuste das inconsistências nas marcações de ponto</w:t>
       </w:r>
@@ -3348,8 +3301,6 @@
           <w:lang w:val="pt-BR"/>
         </w:rPr>
       </w:pPr>
-      <w:bookmarkStart w:id="0" w:name="_GoBack"/>
-      <w:bookmarkEnd w:id="0"/>
       <w:r>
         <w:rPr>
           <w:sz w:val="22"/>
@@ -4548,21 +4499,21 @@
         <v:path o:extrusionok="f" gradientshapeok="t" o:connecttype="rect"/>
         <o:lock v:ext="edit" aspectratio="t"/>
       </v:shapetype>
-      <v:shape id="_x0000_i1035" type="#_x0000_t75" style="width:11.25pt;height:11.25pt" o:bullet="t">
+      <v:shape id="_x0000_i1029" type="#_x0000_t75" style="width:11.25pt;height:11.25pt" o:bullet="t">
         <v:imagedata r:id="rId1" o:title="bullet1"/>
       </v:shape>
     </w:pict>
   </w:numPicBullet>
   <w:numPicBullet w:numPicBulletId="1">
     <w:pict>
-      <v:shape id="_x0000_i1036" type="#_x0000_t75" style="width:11.25pt;height:11.25pt" o:bullet="t">
+      <v:shape id="_x0000_i1030" type="#_x0000_t75" style="width:11.25pt;height:11.25pt" o:bullet="t">
         <v:imagedata r:id="rId2" o:title="bullet2"/>
       </v:shape>
     </w:pict>
   </w:numPicBullet>
   <w:numPicBullet w:numPicBulletId="2">
     <w:pict>
-      <v:shape id="_x0000_i1037" type="#_x0000_t75" style="width:11.25pt;height:11.25pt" o:bullet="t">
+      <v:shape id="_x0000_i1031" type="#_x0000_t75" style="width:11.25pt;height:11.25pt" o:bullet="t">
         <v:imagedata r:id="rId3" o:title="bullet3"/>
       </v:shape>
     </w:pict>
@@ -11035,7 +10986,7 @@
 </file>
 
 <file path=customXml/itemProps1.xml><?xml version="1.0" encoding="utf-8"?>
-<ds:datastoreItem xmlns:ds="http://schemas.openxmlformats.org/officeDocument/2006/customXml" ds:itemID="{A4EDD48C-CD9F-47AB-9CA0-9D98B2CA5DC9}">
+<ds:datastoreItem xmlns:ds="http://schemas.openxmlformats.org/officeDocument/2006/customXml" ds:itemID="{12226B33-8CA0-4B57-A898-018CCF4B7640}">
   <ds:schemaRefs>
     <ds:schemaRef ds:uri="http://schemas.openxmlformats.org/officeDocument/2006/bibliography"/>
   </ds:schemaRefs>

</xml_diff>